<commit_message>
advogados no login e documento, atualização de placeholders e exclusão de arquivos desnecessários
</commit_message>
<xml_diff>
--- a/assets/11_PROCURACAO_PJ_TESTE.docx
+++ b/assets/11_PROCURACAO_PJ_TESTE.docx
@@ -202,16 +202,7 @@
           <w:sz w:val="24"/>
           <w:szCs w:val="24"/>
         </w:rPr>
-        <w:t>#NOME_</w:t>
-      </w:r>
-      <w:r>
-        <w:rPr>
-          <w:rFonts w:ascii="Garamond" w:hAnsi="Garamond"/>
-          <w:b/>
-          <w:sz w:val="24"/>
-          <w:szCs w:val="24"/>
-        </w:rPr>
-        <w:t>CLIENTE</w:t>
+        <w:t>#NOME_CLIENTE</w:t>
       </w:r>
       <w:r>
         <w:rPr>
@@ -283,15 +274,15 @@
           <w:sz w:val="24"/>
           <w:szCs w:val="24"/>
         </w:rPr>
-        <w:t xml:space="preserve"> e RG n. #RG_</w:t>
-      </w:r>
-      <w:r>
-        <w:rPr>
-          <w:rFonts w:ascii="Garamond" w:hAnsi="Garamond"/>
-          <w:sz w:val="24"/>
-          <w:szCs w:val="24"/>
-        </w:rPr>
-        <w:t>CLIENTE</w:t>
+        <w:t xml:space="preserve"> e RG n. </w:t>
+      </w:r>
+      <w:r>
+        <w:rPr>
+          <w:rFonts w:ascii="Garamond" w:hAnsi="Garamond"/>
+          <w:sz w:val="24"/>
+          <w:szCs w:val="24"/>
+        </w:rPr>
+        <w:t>#RG_CLIENTE</w:t>
       </w:r>
       <w:r>
         <w:rPr>
@@ -355,15 +346,7 @@
           <w:sz w:val="24"/>
           <w:szCs w:val="24"/>
         </w:rPr>
-        <w:t>#CIDADE_</w:t>
-      </w:r>
-      <w:r>
-        <w:rPr>
-          <w:rFonts w:ascii="Garamond" w:hAnsi="Garamond"/>
-          <w:sz w:val="24"/>
-          <w:szCs w:val="24"/>
-        </w:rPr>
-        <w:t>CLIENTE</w:t>
+        <w:t>#CIDADE_CLIENTE</w:t>
       </w:r>
       <w:r>
         <w:rPr>
@@ -379,15 +362,7 @@
           <w:sz w:val="24"/>
           <w:szCs w:val="24"/>
         </w:rPr>
-        <w:t>#SIGLA_ESTADO_</w:t>
-      </w:r>
-      <w:r>
-        <w:rPr>
-          <w:rFonts w:ascii="Garamond" w:hAnsi="Garamond"/>
-          <w:sz w:val="24"/>
-          <w:szCs w:val="24"/>
-        </w:rPr>
-        <w:t>CLIENTE</w:t>
+        <w:t>#SIGLA_ESTADO_CLIENTE</w:t>
       </w:r>
       <w:r>
         <w:rPr>
@@ -466,6 +441,22 @@
           <w:szCs w:val="24"/>
         </w:rPr>
         <w:t xml:space="preserve"> e </w:t>
+      </w:r>
+      <w:r>
+        <w:rPr>
+          <w:rFonts w:ascii="Garamond" w:eastAsia="Arial Unicode MS" w:hAnsi="Garamond"/>
+          <w:sz w:val="24"/>
+          <w:szCs w:val="24"/>
+        </w:rPr>
+        <w:t>#ADVOGADO_NOME</w:t>
+      </w:r>
+      <w:r>
+        <w:rPr>
+          <w:rFonts w:ascii="Garamond" w:eastAsia="Arial Unicode MS" w:hAnsi="Garamond"/>
+          <w:sz w:val="24"/>
+          <w:szCs w:val="24"/>
+        </w:rPr>
+        <w:t xml:space="preserve">, </w:t>
       </w:r>
       <w:r>
         <w:rPr>
@@ -677,17 +668,7 @@
           <w:sz w:val="24"/>
           <w:szCs w:val="24"/>
         </w:rPr>
-        <w:t>#NOME_</w:t>
-      </w:r>
-      <w:r>
-        <w:rPr>
-          <w:rFonts w:ascii="Garamond" w:eastAsia="Arial Unicode MS" w:hAnsi="Garamond" w:cs="Times New Roman"/>
-          <w:b/>
-          <w:bCs/>
-          <w:sz w:val="24"/>
-          <w:szCs w:val="24"/>
-        </w:rPr>
-        <w:t>CLIENTE</w:t>
+        <w:t>#NOME_CLIENTE</w:t>
       </w:r>
     </w:p>
     <w:p>

</xml_diff>